<commit_message>
Documentation update - additional improvement
</commit_message>
<xml_diff>
--- a/DuplicateCalendarEvents/DuplicateCalendarEventsManual.docx
+++ b/DuplicateCalendarEvents/DuplicateCalendarEventsManual.docx
@@ -1434,8 +1434,6 @@
       <w:r>
         <w:t>(You</w:t>
       </w:r>
-      <w:bookmarkStart w:id="2" w:name="_GoBack"/>
-      <w:bookmarkEnd w:id="2"/>
       <w:r>
         <w:t xml:space="preserve"> can skip that if you only want to apply to appointments created from this point on)</w:t>
       </w:r>
@@ -1747,6 +1745,315 @@
         </w:rPr>
         <w:t xml:space="preserve">Additional improvement </w:t>
       </w:r>
+    </w:p>
+    <w:p>
+      <w:pPr>
+        <w:rPr>
+          <w:lang w:val="en-US"/>
+        </w:rPr>
+      </w:pPr>
+    </w:p>
+    <w:p>
+      <w:pPr>
+        <w:rPr>
+          <w:lang w:val="en-US"/>
+        </w:rPr>
+      </w:pPr>
+      <w:r>
+        <w:rPr>
+          <w:lang w:val="en-US"/>
+        </w:rPr>
+        <w:t xml:space="preserve">You will notice that after you do that your calendar becomes overloaded with doubled information. </w:t>
+      </w:r>
+    </w:p>
+    <w:p>
+      <w:pPr>
+        <w:rPr>
+          <w:lang w:val="en-US"/>
+        </w:rPr>
+      </w:pPr>
+      <w:r>
+        <w:rPr>
+          <w:lang w:val="en-US"/>
+        </w:rPr>
+        <w:drawing>
+          <wp:inline distT="0" distB="0" distL="0" distR="0" wp14:anchorId="76F27F1D" wp14:editId="41100E0B">
+            <wp:extent cx="5731510" cy="1887220"/>
+            <wp:effectExtent l="0" t="0" r="2540" b="0"/>
+            <wp:docPr id="9" name="Picture 9"/>
+            <wp:cNvGraphicFramePr>
+              <a:graphicFrameLocks xmlns:a="http://schemas.openxmlformats.org/drawingml/2006/main" noChangeAspect="1"/>
+            </wp:cNvGraphicFramePr>
+            <a:graphic xmlns:a="http://schemas.openxmlformats.org/drawingml/2006/main">
+              <a:graphicData uri="http://schemas.openxmlformats.org/drawingml/2006/picture">
+                <pic:pic xmlns:pic="http://schemas.openxmlformats.org/drawingml/2006/picture">
+                  <pic:nvPicPr>
+                    <pic:cNvPr id="1" name=""/>
+                    <pic:cNvPicPr/>
+                  </pic:nvPicPr>
+                  <pic:blipFill>
+                    <a:blip r:embed="rId15"/>
+                    <a:stretch>
+                      <a:fillRect/>
+                    </a:stretch>
+                  </pic:blipFill>
+                  <pic:spPr>
+                    <a:xfrm>
+                      <a:off x="0" y="0"/>
+                      <a:ext cx="5731510" cy="1887220"/>
+                    </a:xfrm>
+                    <a:prstGeom prst="rect">
+                      <a:avLst/>
+                    </a:prstGeom>
+                  </pic:spPr>
+                </pic:pic>
+              </a:graphicData>
+            </a:graphic>
+          </wp:inline>
+        </w:drawing>
+      </w:r>
+    </w:p>
+    <w:p>
+      <w:pPr>
+        <w:rPr>
+          <w:lang w:val="en-US"/>
+        </w:rPr>
+      </w:pPr>
+      <w:r>
+        <w:rPr>
+          <w:lang w:val="en-US"/>
+        </w:rPr>
+        <w:t>Here is something you can do about it.</w:t>
+      </w:r>
+    </w:p>
+    <w:p>
+      <w:pPr>
+        <w:pStyle w:val="ListParagraph"/>
+        <w:numPr>
+          <w:ilvl w:val="3"/>
+          <w:numId w:val="3"/>
+        </w:numPr>
+        <w:ind w:left="709"/>
+        <w:rPr>
+          <w:lang w:val="en-US"/>
+        </w:rPr>
+      </w:pPr>
+      <w:r>
+        <w:rPr>
+          <w:lang w:val="en-US"/>
+        </w:rPr>
+        <w:t>Go to View tab</w:t>
+      </w:r>
+    </w:p>
+    <w:p>
+      <w:pPr>
+        <w:pStyle w:val="ListParagraph"/>
+        <w:numPr>
+          <w:ilvl w:val="3"/>
+          <w:numId w:val="3"/>
+        </w:numPr>
+        <w:ind w:left="709"/>
+        <w:rPr>
+          <w:lang w:val="en-US"/>
+        </w:rPr>
+      </w:pPr>
+      <w:r>
+        <w:rPr>
+          <w:lang w:val="en-US"/>
+        </w:rPr>
+        <w:t>Click on Change View</w:t>
+      </w:r>
+    </w:p>
+    <w:p>
+      <w:pPr>
+        <w:pStyle w:val="ListParagraph"/>
+        <w:numPr>
+          <w:ilvl w:val="3"/>
+          <w:numId w:val="3"/>
+        </w:numPr>
+        <w:ind w:left="709"/>
+        <w:rPr>
+          <w:lang w:val="en-US"/>
+        </w:rPr>
+      </w:pPr>
+      <w:r>
+        <w:rPr>
+          <w:lang w:val="en-US"/>
+        </w:rPr>
+        <w:t>Select Save Current view as new View</w:t>
+      </w:r>
+    </w:p>
+    <w:p>
+      <w:pPr>
+        <w:ind w:left="349"/>
+        <w:rPr>
+          <w:lang w:val="en-US"/>
+        </w:rPr>
+      </w:pPr>
+      <w:r>
+        <w:rPr>
+          <w:lang w:val="en-US"/>
+        </w:rPr>
+        <w:drawing>
+          <wp:inline distT="0" distB="0" distL="0" distR="0" wp14:anchorId="0D7F9A03" wp14:editId="5F50618E">
+            <wp:extent cx="4515480" cy="3305636"/>
+            <wp:effectExtent l="0" t="0" r="0" b="9525"/>
+            <wp:docPr id="10" name="Picture 10"/>
+            <wp:cNvGraphicFramePr>
+              <a:graphicFrameLocks xmlns:a="http://schemas.openxmlformats.org/drawingml/2006/main" noChangeAspect="1"/>
+            </wp:cNvGraphicFramePr>
+            <a:graphic xmlns:a="http://schemas.openxmlformats.org/drawingml/2006/main">
+              <a:graphicData uri="http://schemas.openxmlformats.org/drawingml/2006/picture">
+                <pic:pic xmlns:pic="http://schemas.openxmlformats.org/drawingml/2006/picture">
+                  <pic:nvPicPr>
+                    <pic:cNvPr id="1" name=""/>
+                    <pic:cNvPicPr/>
+                  </pic:nvPicPr>
+                  <pic:blipFill>
+                    <a:blip r:embed="rId16"/>
+                    <a:stretch>
+                      <a:fillRect/>
+                    </a:stretch>
+                  </pic:blipFill>
+                  <pic:spPr>
+                    <a:xfrm>
+                      <a:off x="0" y="0"/>
+                      <a:ext cx="4515480" cy="3305636"/>
+                    </a:xfrm>
+                    <a:prstGeom prst="rect">
+                      <a:avLst/>
+                    </a:prstGeom>
+                  </pic:spPr>
+                </pic:pic>
+              </a:graphicData>
+            </a:graphic>
+          </wp:inline>
+        </w:drawing>
+      </w:r>
+    </w:p>
+    <w:p>
+      <w:pPr>
+        <w:pStyle w:val="ListParagraph"/>
+        <w:numPr>
+          <w:ilvl w:val="3"/>
+          <w:numId w:val="3"/>
+        </w:numPr>
+        <w:ind w:left="709"/>
+        <w:rPr>
+          <w:lang w:val="en-US"/>
+        </w:rPr>
+      </w:pPr>
+      <w:r>
+        <w:rPr>
+          <w:lang w:val="en-US"/>
+        </w:rPr>
+        <w:t>You can name your new view “Hide copies”</w:t>
+      </w:r>
+    </w:p>
+    <w:p>
+      <w:pPr>
+        <w:pStyle w:val="ListParagraph"/>
+        <w:numPr>
+          <w:ilvl w:val="3"/>
+          <w:numId w:val="3"/>
+        </w:numPr>
+        <w:ind w:left="709"/>
+        <w:rPr>
+          <w:lang w:val="en-US"/>
+        </w:rPr>
+      </w:pPr>
+      <w:r>
+        <w:rPr>
+          <w:lang w:val="en-US"/>
+        </w:rPr>
+        <w:t xml:space="preserve">Modify the newly created view in the following way, adding filter </w:t>
+      </w:r>
+    </w:p>
+    <w:p>
+      <w:pPr>
+        <w:pStyle w:val="Numberedlistwithoutline"/>
+        <w:numPr>
+          <w:ilvl w:val="0"/>
+          <w:numId w:val="0"/>
+        </w:numPr>
+        <w:ind w:left="714" w:hanging="357"/>
+      </w:pPr>
+      <w:r>
+        <w:lastRenderedPageBreak/>
+        <w:drawing>
+          <wp:inline distT="0" distB="0" distL="0" distR="0" wp14:anchorId="2E884195" wp14:editId="7D6B6D93">
+            <wp:extent cx="5731510" cy="3469005"/>
+            <wp:effectExtent l="0" t="0" r="2540" b="0"/>
+            <wp:docPr id="12" name="Picture 12"/>
+            <wp:cNvGraphicFramePr>
+              <a:graphicFrameLocks xmlns:a="http://schemas.openxmlformats.org/drawingml/2006/main" noChangeAspect="1"/>
+            </wp:cNvGraphicFramePr>
+            <a:graphic xmlns:a="http://schemas.openxmlformats.org/drawingml/2006/main">
+              <a:graphicData uri="http://schemas.openxmlformats.org/drawingml/2006/picture">
+                <pic:pic xmlns:pic="http://schemas.openxmlformats.org/drawingml/2006/picture">
+                  <pic:nvPicPr>
+                    <pic:cNvPr id="1" name=""/>
+                    <pic:cNvPicPr/>
+                  </pic:nvPicPr>
+                  <pic:blipFill>
+                    <a:blip r:embed="rId17"/>
+                    <a:stretch>
+                      <a:fillRect/>
+                    </a:stretch>
+                  </pic:blipFill>
+                  <pic:spPr>
+                    <a:xfrm>
+                      <a:off x="0" y="0"/>
+                      <a:ext cx="5731510" cy="3469005"/>
+                    </a:xfrm>
+                    <a:prstGeom prst="rect">
+                      <a:avLst/>
+                    </a:prstGeom>
+                  </pic:spPr>
+                </pic:pic>
+              </a:graphicData>
+            </a:graphic>
+          </wp:inline>
+        </w:drawing>
+      </w:r>
+    </w:p>
+    <w:p>
+      <w:pPr>
+        <w:pStyle w:val="ListParagraph"/>
+        <w:ind w:left="709"/>
+        <w:rPr>
+          <w:lang w:val="en-US"/>
+        </w:rPr>
+      </w:pPr>
+    </w:p>
+    <w:p>
+      <w:pPr>
+        <w:pStyle w:val="ListParagraph"/>
+        <w:numPr>
+          <w:ilvl w:val="3"/>
+          <w:numId w:val="3"/>
+        </w:numPr>
+        <w:ind w:left="709"/>
+        <w:rPr>
+          <w:lang w:val="en-US"/>
+        </w:rPr>
+      </w:pPr>
+      <w:r>
+        <w:rPr>
+          <w:lang w:val="en-US"/>
+        </w:rPr>
+        <w:t>You ca switch back and forth between “Hide copies” and “Calendar” views depending on your needs</w:t>
+      </w:r>
+      <w:bookmarkStart w:id="2" w:name="_GoBack"/>
+      <w:bookmarkEnd w:id="2"/>
+    </w:p>
+    <w:p>
+      <w:pPr>
+        <w:ind w:left="349"/>
+        <w:rPr>
+          <w:lang w:val="en-US"/>
+        </w:rPr>
+      </w:pPr>
     </w:p>
     <w:sectPr>
       <w:pgSz w:w="11906" w:h="16838"/>
@@ -3120,7 +3427,7 @@
 </file>
 
 <file path=customXml/itemProps1.xml><?xml version="1.0" encoding="utf-8"?>
-<ds:datastoreItem xmlns:ds="http://schemas.openxmlformats.org/officeDocument/2006/customXml" ds:itemID="{677269DB-A786-4F16-AD76-260A5347343E}">
+<ds:datastoreItem xmlns:ds="http://schemas.openxmlformats.org/officeDocument/2006/customXml" ds:itemID="{C00CC4C5-30CA-49DA-BD10-3E20F89DB17A}">
   <ds:schemaRefs>
     <ds:schemaRef ds:uri="http://schemas.openxmlformats.org/officeDocument/2006/bibliography"/>
   </ds:schemaRefs>

</xml_diff>